<commit_message>
Dokumentaion Broschürendruck auf neuen Option angepasst.
</commit_message>
<xml_diff>
--- a/Dokumentation/Broschürendruck.docx
+++ b/Dokumentation/Broschürendruck.docx
@@ -361,7 +361,7 @@
         <w:rPr>
           <w:rFonts w:ascii="Arial" w:hAnsi="Arial" w:cs="Arial"/>
         </w:rPr>
-        <w:t xml:space="preserve">-In </w:t>
+        <w:t xml:space="preserve">In </w:t>
       </w:r>
       <w:proofErr w:type="spellStart"/>
       <w:r>
@@ -392,27 +392,21 @@
       <w:r>
         <w:rPr>
           <w:rFonts w:ascii="Arial" w:hAnsi="Arial" w:cs="Arial"/>
-        </w:rPr>
-        <w:t>Den Karteireiter „Globale Einstellungen&gt;&gt;Dokumentenverwaltung“ auswählen</w:t>
-      </w:r>
-    </w:p>
-    <w:p>
-      <w:pPr>
-        <w:jc w:val="center"/>
-        <w:rPr>
-          <w:rFonts w:ascii="Arial" w:hAnsi="Arial" w:cs="Arial"/>
-        </w:rPr>
-      </w:pPr>
-      <w:r>
-        <w:rPr>
-          <w:rFonts w:ascii="Arial" w:hAnsi="Arial" w:cs="Arial"/>
           <w:noProof/>
         </w:rPr>
         <w:drawing>
-          <wp:inline distT="0" distB="0" distL="0" distR="0" wp14:anchorId="5FE583C9" wp14:editId="02FD93D6">
-            <wp:extent cx="4333875" cy="2943225"/>
-            <wp:effectExtent l="0" t="0" r="9525" b="9525"/>
-            <wp:docPr id="81" name="Grafik 81" descr="cid:image001.png@01D4BE29.71833DB0"/>
+          <wp:anchor distT="0" distB="0" distL="114300" distR="114300" simplePos="0" relativeHeight="251661312" behindDoc="0" locked="0" layoutInCell="1" allowOverlap="1" wp14:anchorId="3F9B181D" wp14:editId="12D2EDCF">
+            <wp:simplePos x="0" y="0"/>
+            <wp:positionH relativeFrom="margin">
+              <wp:align>center</wp:align>
+            </wp:positionH>
+            <wp:positionV relativeFrom="paragraph">
+              <wp:posOffset>327660</wp:posOffset>
+            </wp:positionV>
+            <wp:extent cx="3566795" cy="4333240"/>
+            <wp:effectExtent l="0" t="0" r="0" b="0"/>
+            <wp:wrapTopAndBottom/>
+            <wp:docPr id="1" name="Grafik 1"/>
             <wp:cNvGraphicFramePr>
               <a:graphicFrameLocks xmlns:a="http://schemas.openxmlformats.org/drawingml/2006/main" noChangeAspect="1"/>
             </wp:cNvGraphicFramePr>
@@ -420,13 +414,13 @@
               <a:graphicData uri="http://schemas.openxmlformats.org/drawingml/2006/picture">
                 <pic:pic xmlns:pic="http://schemas.openxmlformats.org/drawingml/2006/picture">
                   <pic:nvPicPr>
-                    <pic:cNvPr id="0" name="Grafik 5" descr="cid:image001.png@01D4BE29.71833DB0"/>
+                    <pic:cNvPr id="0" name="Picture 1"/>
                     <pic:cNvPicPr>
                       <a:picLocks noChangeAspect="1" noChangeArrowheads="1"/>
                     </pic:cNvPicPr>
                   </pic:nvPicPr>
                   <pic:blipFill>
-                    <a:blip r:embed="rId7" r:link="rId8">
+                    <a:blip r:embed="rId7">
                       <a:extLst>
                         <a:ext uri="{28A0092B-C50C-407E-A947-70E740481C1C}">
                           <a14:useLocalDpi xmlns:a14="http://schemas.microsoft.com/office/drawing/2010/main" val="0"/>
@@ -441,7 +435,7 @@
                   <pic:spPr bwMode="auto">
                     <a:xfrm>
                       <a:off x="0" y="0"/>
-                      <a:ext cx="4333875" cy="2943225"/>
+                      <a:ext cx="3566795" cy="4333240"/>
                     </a:xfrm>
                     <a:prstGeom prst="rect">
                       <a:avLst/>
@@ -454,16 +448,43 @@
                 </pic:pic>
               </a:graphicData>
             </a:graphic>
-          </wp:inline>
+            <wp14:sizeRelH relativeFrom="page">
+              <wp14:pctWidth>0</wp14:pctWidth>
+            </wp14:sizeRelH>
+            <wp14:sizeRelV relativeFrom="page">
+              <wp14:pctHeight>0</wp14:pctHeight>
+            </wp14:sizeRelV>
+          </wp:anchor>
         </w:drawing>
       </w:r>
+      <w:r>
+        <w:rPr>
+          <w:rFonts w:ascii="Arial" w:hAnsi="Arial" w:cs="Arial"/>
+        </w:rPr>
+        <w:t>Den Karteireiter „Globale Einstellungen&gt;&gt;Dokumentenverwaltung“ auswählen</w:t>
+      </w:r>
+    </w:p>
+    <w:p>
+      <w:pPr>
+        <w:jc w:val="center"/>
+        <w:rPr>
+          <w:rFonts w:ascii="Arial" w:hAnsi="Arial" w:cs="Arial"/>
+        </w:rPr>
+      </w:pPr>
+    </w:p>
+    <w:p>
+      <w:pPr>
+        <w:rPr>
+          <w:rFonts w:ascii="Arial" w:hAnsi="Arial" w:cs="Arial"/>
+        </w:rPr>
+      </w:pPr>
     </w:p>
     <w:p>
       <w:pPr>
         <w:pStyle w:val="Listenabsatz"/>
         <w:numPr>
           <w:ilvl w:val="0"/>
-          <w:numId w:val="2"/>
+          <w:numId w:val="3"/>
         </w:numPr>
         <w:rPr>
           <w:rFonts w:ascii="Arial" w:hAnsi="Arial" w:cs="Arial"/>
@@ -473,21 +494,7 @@
         <w:rPr>
           <w:rFonts w:ascii="Arial" w:hAnsi="Arial" w:cs="Arial"/>
         </w:rPr>
-        <w:t xml:space="preserve">Dort das Häkchen bei „Dokumentenverwaltung verwenden“ aktivieren und ein „Hauptverzeichnis“ für die Dokumentenverwaltung festlegen (z.B. bei </w:t>
-      </w:r>
-      <w:proofErr w:type="spellStart"/>
-      <w:r>
-        <w:rPr>
-          <w:rFonts w:ascii="Arial" w:hAnsi="Arial" w:cs="Arial"/>
-        </w:rPr>
-        <w:t>SchILDzentral</w:t>
-      </w:r>
-      <w:proofErr w:type="spellEnd"/>
-      <w:r>
-        <w:rPr>
-          <w:rFonts w:ascii="Arial" w:hAnsi="Arial" w:cs="Arial"/>
-        </w:rPr>
-        <w:t xml:space="preserve"> in Ihrem Schulverzeichnis)</w:t>
+        <w:t>Wählen Sie unten ein Verzeichnis für den Zeugnisdruck aus.</w:t>
       </w:r>
     </w:p>
     <w:p>
@@ -495,7 +502,7 @@
         <w:pStyle w:val="Listenabsatz"/>
         <w:numPr>
           <w:ilvl w:val="0"/>
-          <w:numId w:val="2"/>
+          <w:numId w:val="3"/>
         </w:numPr>
         <w:rPr>
           <w:rFonts w:ascii="Arial" w:hAnsi="Arial" w:cs="Arial"/>
@@ -505,7 +512,7 @@
         <w:rPr>
           <w:rFonts w:ascii="Arial" w:hAnsi="Arial" w:cs="Arial"/>
         </w:rPr>
-        <w:t>Dann den Schalter „Dateimaske bearbeiten“ aktivieren</w:t>
+        <w:t>Starten Sie Schild-NRW einmal neu.</w:t>
       </w:r>
     </w:p>
     <w:p>
@@ -513,7 +520,7 @@
         <w:pStyle w:val="Listenabsatz"/>
         <w:numPr>
           <w:ilvl w:val="0"/>
-          <w:numId w:val="2"/>
+          <w:numId w:val="3"/>
         </w:numPr>
         <w:rPr>
           <w:rFonts w:ascii="Arial" w:hAnsi="Arial" w:cs="Arial"/>
@@ -523,12 +530,25 @@
         <w:rPr>
           <w:rFonts w:ascii="Arial" w:hAnsi="Arial" w:cs="Arial"/>
         </w:rPr>
-        <w:t>Dort per „Drag-and-Drop“ die Einträge so wie im folgenden Screenshot gezeigt anordnen (z.B. aus der Mitte die Einträge „Schuljahr“, „Abschnitt“ und „Klasse“ nach links ziehen, die dort evtl. vorhandenen Einträge in die Mitte usw.)</w:t>
-      </w:r>
-    </w:p>
-    <w:p>
-      <w:pPr>
-        <w:jc w:val="center"/>
+        <w:t xml:space="preserve">Wählen Sie beim Druck </w:t>
+      </w:r>
+      <w:proofErr w:type="gramStart"/>
+      <w:r>
+        <w:rPr>
+          <w:rFonts w:ascii="Arial" w:hAnsi="Arial" w:cs="Arial"/>
+        </w:rPr>
+        <w:t>des Zeugnis</w:t>
+      </w:r>
+      <w:proofErr w:type="gramEnd"/>
+      <w:r>
+        <w:rPr>
+          <w:rFonts w:ascii="Arial" w:hAnsi="Arial" w:cs="Arial"/>
+        </w:rPr>
+        <w:t xml:space="preserve"> die Option „Archivierung in Zeugnisverzeichnis“.</w:t>
+      </w:r>
+    </w:p>
+    <w:p>
+      <w:pPr>
         <w:rPr>
           <w:rFonts w:ascii="Arial" w:hAnsi="Arial" w:cs="Arial"/>
         </w:rPr>
@@ -538,12 +558,19 @@
           <w:rFonts w:ascii="Arial" w:hAnsi="Arial" w:cs="Arial"/>
           <w:noProof/>
         </w:rPr>
-        <w:lastRenderedPageBreak/>
         <w:drawing>
-          <wp:inline distT="0" distB="0" distL="0" distR="0" wp14:anchorId="551D2CBE" wp14:editId="5B4A511C">
-            <wp:extent cx="4121762" cy="2375634"/>
-            <wp:effectExtent l="0" t="0" r="0" b="5715"/>
-            <wp:docPr id="80" name="Grafik 80" descr="cid:image002.png@01D4BE29.E0DFFFE0"/>
+          <wp:anchor distT="0" distB="0" distL="114300" distR="114300" simplePos="0" relativeHeight="251662336" behindDoc="0" locked="0" layoutInCell="1" allowOverlap="1" wp14:anchorId="65E1C923" wp14:editId="46EDC36A">
+            <wp:simplePos x="0" y="0"/>
+            <wp:positionH relativeFrom="margin">
+              <wp:align>center</wp:align>
+            </wp:positionH>
+            <wp:positionV relativeFrom="paragraph">
+              <wp:posOffset>243205</wp:posOffset>
+            </wp:positionV>
+            <wp:extent cx="4267200" cy="2457450"/>
+            <wp:effectExtent l="0" t="0" r="0" b="0"/>
+            <wp:wrapTopAndBottom/>
+            <wp:docPr id="2" name="Grafik 2"/>
             <wp:cNvGraphicFramePr>
               <a:graphicFrameLocks xmlns:a="http://schemas.openxmlformats.org/drawingml/2006/main" noChangeAspect="1"/>
             </wp:cNvGraphicFramePr>
@@ -551,13 +578,13 @@
               <a:graphicData uri="http://schemas.openxmlformats.org/drawingml/2006/picture">
                 <pic:pic xmlns:pic="http://schemas.openxmlformats.org/drawingml/2006/picture">
                   <pic:nvPicPr>
-                    <pic:cNvPr id="0" name="Grafik 6" descr="cid:image002.png@01D4BE29.E0DFFFE0"/>
+                    <pic:cNvPr id="0" name="Picture 2"/>
                     <pic:cNvPicPr>
                       <a:picLocks noChangeAspect="1" noChangeArrowheads="1"/>
                     </pic:cNvPicPr>
                   </pic:nvPicPr>
                   <pic:blipFill>
-                    <a:blip r:embed="rId9" r:link="rId10">
+                    <a:blip r:embed="rId8">
                       <a:extLst>
                         <a:ext uri="{28A0092B-C50C-407E-A947-70E740481C1C}">
                           <a14:useLocalDpi xmlns:a14="http://schemas.microsoft.com/office/drawing/2010/main" val="0"/>
@@ -572,7 +599,7 @@
                   <pic:spPr bwMode="auto">
                     <a:xfrm>
                       <a:off x="0" y="0"/>
-                      <a:ext cx="4124674" cy="2377312"/>
+                      <a:ext cx="4267200" cy="2457450"/>
                     </a:xfrm>
                     <a:prstGeom prst="rect">
                       <a:avLst/>
@@ -585,9 +612,36 @@
                 </pic:pic>
               </a:graphicData>
             </a:graphic>
-          </wp:inline>
+            <wp14:sizeRelH relativeFrom="page">
+              <wp14:pctWidth>0</wp14:pctWidth>
+            </wp14:sizeRelH>
+            <wp14:sizeRelV relativeFrom="page">
+              <wp14:pctHeight>0</wp14:pctHeight>
+            </wp14:sizeRelV>
+          </wp:anchor>
         </w:drawing>
       </w:r>
+    </w:p>
+    <w:p>
+      <w:pPr>
+        <w:rPr>
+          <w:rFonts w:ascii="Arial" w:hAnsi="Arial" w:cs="Arial"/>
+        </w:rPr>
+      </w:pPr>
+    </w:p>
+    <w:p>
+      <w:pPr>
+        <w:rPr>
+          <w:rFonts w:ascii="Arial" w:hAnsi="Arial" w:cs="Arial"/>
+        </w:rPr>
+      </w:pPr>
+    </w:p>
+    <w:p>
+      <w:pPr>
+        <w:rPr>
+          <w:rFonts w:ascii="Arial" w:hAnsi="Arial" w:cs="Arial"/>
+        </w:rPr>
+      </w:pPr>
     </w:p>
     <w:p>
       <w:pPr>
@@ -604,12 +658,17 @@
         <w:rPr>
           <w:rFonts w:ascii="Arial" w:hAnsi="Arial" w:cs="Arial"/>
         </w:rPr>
-        <w:t>Die Dateimaske sollte dann so aussehen:</w:t>
-      </w:r>
-    </w:p>
-    <w:p>
-      <w:pPr>
-        <w:jc w:val="center"/>
+        <w:t>Es wird nun für jedes Kind eine separate PDF-Datei erzeugt</w:t>
+      </w:r>
+      <w:r>
+        <w:rPr>
+          <w:rFonts w:ascii="Arial" w:hAnsi="Arial" w:cs="Arial"/>
+        </w:rPr>
+        <w:t>.</w:t>
+      </w:r>
+    </w:p>
+    <w:p>
+      <w:pPr>
         <w:rPr>
           <w:rFonts w:ascii="Arial" w:hAnsi="Arial" w:cs="Arial"/>
         </w:rPr>
@@ -620,10 +679,18 @@
           <w:noProof/>
         </w:rPr>
         <w:drawing>
-          <wp:inline distT="0" distB="0" distL="0" distR="0" wp14:anchorId="4D169914" wp14:editId="76FB8268">
-            <wp:extent cx="4276725" cy="1781175"/>
-            <wp:effectExtent l="0" t="0" r="9525" b="9525"/>
-            <wp:docPr id="79" name="Grafik 79" descr="cid:image004.png@01D4BE2A.5763D010"/>
+          <wp:anchor distT="0" distB="0" distL="114300" distR="114300" simplePos="0" relativeHeight="251663360" behindDoc="0" locked="0" layoutInCell="1" allowOverlap="1" wp14:anchorId="1DBA10FC" wp14:editId="35C8D3A7">
+            <wp:simplePos x="0" y="0"/>
+            <wp:positionH relativeFrom="column">
+              <wp:posOffset>556895</wp:posOffset>
+            </wp:positionH>
+            <wp:positionV relativeFrom="paragraph">
+              <wp:posOffset>280670</wp:posOffset>
+            </wp:positionV>
+            <wp:extent cx="4438650" cy="1581150"/>
+            <wp:effectExtent l="0" t="0" r="0" b="0"/>
+            <wp:wrapTopAndBottom/>
+            <wp:docPr id="3" name="Grafik 3"/>
             <wp:cNvGraphicFramePr>
               <a:graphicFrameLocks xmlns:a="http://schemas.openxmlformats.org/drawingml/2006/main" noChangeAspect="1"/>
             </wp:cNvGraphicFramePr>
@@ -631,13 +698,13 @@
               <a:graphicData uri="http://schemas.openxmlformats.org/drawingml/2006/picture">
                 <pic:pic xmlns:pic="http://schemas.openxmlformats.org/drawingml/2006/picture">
                   <pic:nvPicPr>
-                    <pic:cNvPr id="0" name="Grafik 7" descr="cid:image004.png@01D4BE2A.5763D010"/>
+                    <pic:cNvPr id="0" name="Picture 3"/>
                     <pic:cNvPicPr>
                       <a:picLocks noChangeAspect="1" noChangeArrowheads="1"/>
                     </pic:cNvPicPr>
                   </pic:nvPicPr>
                   <pic:blipFill>
-                    <a:blip r:embed="rId11" r:link="rId12">
+                    <a:blip r:embed="rId9">
                       <a:extLst>
                         <a:ext uri="{28A0092B-C50C-407E-A947-70E740481C1C}">
                           <a14:useLocalDpi xmlns:a14="http://schemas.microsoft.com/office/drawing/2010/main" val="0"/>
@@ -652,7 +719,7 @@
                   <pic:spPr bwMode="auto">
                     <a:xfrm>
                       <a:off x="0" y="0"/>
-                      <a:ext cx="4276725" cy="1781175"/>
+                      <a:ext cx="4438650" cy="1581150"/>
                     </a:xfrm>
                     <a:prstGeom prst="rect">
                       <a:avLst/>
@@ -665,7 +732,13 @@
                 </pic:pic>
               </a:graphicData>
             </a:graphic>
-          </wp:inline>
+            <wp14:sizeRelH relativeFrom="page">
+              <wp14:pctWidth>0</wp14:pctWidth>
+            </wp14:sizeRelH>
+            <wp14:sizeRelV relativeFrom="page">
+              <wp14:pctHeight>0</wp14:pctHeight>
+            </wp14:sizeRelV>
+          </wp:anchor>
         </w:drawing>
       </w:r>
     </w:p>
@@ -678,335 +751,23 @@
     </w:p>
     <w:p>
       <w:pPr>
-        <w:pStyle w:val="Listenabsatz"/>
-        <w:numPr>
-          <w:ilvl w:val="0"/>
-          <w:numId w:val="3"/>
-        </w:numPr>
-        <w:rPr>
-          <w:rFonts w:ascii="Arial" w:hAnsi="Arial" w:cs="Arial"/>
-        </w:rPr>
-      </w:pPr>
-      <w:r>
-        <w:rPr>
-          <w:rFonts w:ascii="Arial" w:hAnsi="Arial" w:cs="Arial"/>
-        </w:rPr>
-        <w:t>Den Schalter „Dokumentenverzeichnisse für alle aktiven Schüler anlegen“ brauchen Sie nicht zu betätigen (die Verzeichnisse werden später automatisch angelegt)</w:t>
-      </w:r>
-    </w:p>
-    <w:p>
-      <w:pPr>
-        <w:jc w:val="center"/>
-        <w:rPr>
-          <w:rFonts w:ascii="Arial" w:hAnsi="Arial" w:cs="Arial"/>
-        </w:rPr>
-      </w:pPr>
-      <w:r>
-        <w:rPr>
-          <w:rFonts w:ascii="Arial" w:hAnsi="Arial" w:cs="Arial"/>
-          <w:noProof/>
-        </w:rPr>
-        <w:drawing>
-          <wp:inline distT="0" distB="0" distL="0" distR="0" wp14:anchorId="29C6D06F" wp14:editId="4B370784">
-            <wp:extent cx="4000500" cy="1047750"/>
-            <wp:effectExtent l="0" t="0" r="0" b="0"/>
-            <wp:docPr id="78" name="Grafik 78" descr="cid:image005.png@01D4BE2A.5763D010"/>
-            <wp:cNvGraphicFramePr>
-              <a:graphicFrameLocks xmlns:a="http://schemas.openxmlformats.org/drawingml/2006/main" noChangeAspect="1"/>
-            </wp:cNvGraphicFramePr>
-            <a:graphic xmlns:a="http://schemas.openxmlformats.org/drawingml/2006/main">
-              <a:graphicData uri="http://schemas.openxmlformats.org/drawingml/2006/picture">
-                <pic:pic xmlns:pic="http://schemas.openxmlformats.org/drawingml/2006/picture">
-                  <pic:nvPicPr>
-                    <pic:cNvPr id="0" name="Grafik 8" descr="cid:image005.png@01D4BE2A.5763D010"/>
-                    <pic:cNvPicPr>
-                      <a:picLocks noChangeAspect="1" noChangeArrowheads="1"/>
-                    </pic:cNvPicPr>
-                  </pic:nvPicPr>
-                  <pic:blipFill>
-                    <a:blip r:embed="rId13" r:link="rId14">
-                      <a:extLst>
-                        <a:ext uri="{28A0092B-C50C-407E-A947-70E740481C1C}">
-                          <a14:useLocalDpi xmlns:a14="http://schemas.microsoft.com/office/drawing/2010/main" val="0"/>
-                        </a:ext>
-                      </a:extLst>
-                    </a:blip>
-                    <a:srcRect/>
-                    <a:stretch>
-                      <a:fillRect/>
-                    </a:stretch>
-                  </pic:blipFill>
-                  <pic:spPr bwMode="auto">
-                    <a:xfrm>
-                      <a:off x="0" y="0"/>
-                      <a:ext cx="4000500" cy="1047750"/>
-                    </a:xfrm>
-                    <a:prstGeom prst="rect">
-                      <a:avLst/>
-                    </a:prstGeom>
-                    <a:noFill/>
-                    <a:ln>
-                      <a:noFill/>
-                    </a:ln>
-                  </pic:spPr>
-                </pic:pic>
-              </a:graphicData>
-            </a:graphic>
-          </wp:inline>
-        </w:drawing>
-      </w:r>
-    </w:p>
-    <w:p>
-      <w:pPr>
-        <w:rPr>
-          <w:rFonts w:ascii="Arial" w:hAnsi="Arial" w:cs="Arial"/>
-        </w:rPr>
-      </w:pPr>
-    </w:p>
-    <w:p>
-      <w:pPr>
-        <w:pStyle w:val="Listenabsatz"/>
-        <w:numPr>
-          <w:ilvl w:val="0"/>
-          <w:numId w:val="3"/>
-        </w:numPr>
-        <w:rPr>
-          <w:rFonts w:ascii="Arial" w:hAnsi="Arial" w:cs="Arial"/>
-        </w:rPr>
-      </w:pPr>
-      <w:r>
-        <w:rPr>
-          <w:rFonts w:ascii="Arial" w:hAnsi="Arial" w:cs="Arial"/>
-        </w:rPr>
-        <w:t>Bei der Druckausgabe eines Zeugnisses stehen dann weitere Optionen zur Verfügung:</w:t>
-      </w:r>
-    </w:p>
-    <w:p>
-      <w:pPr>
-        <w:jc w:val="center"/>
-        <w:rPr>
-          <w:rFonts w:ascii="Arial" w:hAnsi="Arial" w:cs="Arial"/>
-        </w:rPr>
-      </w:pPr>
-      <w:r>
-        <w:rPr>
-          <w:rFonts w:ascii="Arial" w:hAnsi="Arial" w:cs="Arial"/>
-          <w:noProof/>
-        </w:rPr>
-        <w:drawing>
-          <wp:inline distT="0" distB="0" distL="0" distR="0" wp14:anchorId="192840F3" wp14:editId="385076A1">
-            <wp:extent cx="3792772" cy="2246045"/>
-            <wp:effectExtent l="0" t="0" r="0" b="1905"/>
-            <wp:docPr id="76" name="Grafik 76" descr="cid:image003.png@01D4BE2A.C0D40010"/>
-            <wp:cNvGraphicFramePr>
-              <a:graphicFrameLocks xmlns:a="http://schemas.openxmlformats.org/drawingml/2006/main" noChangeAspect="1"/>
-            </wp:cNvGraphicFramePr>
-            <a:graphic xmlns:a="http://schemas.openxmlformats.org/drawingml/2006/main">
-              <a:graphicData uri="http://schemas.openxmlformats.org/drawingml/2006/picture">
-                <pic:pic xmlns:pic="http://schemas.openxmlformats.org/drawingml/2006/picture">
-                  <pic:nvPicPr>
-                    <pic:cNvPr id="0" name="Grafik 9" descr="cid:image003.png@01D4BE2A.C0D40010"/>
-                    <pic:cNvPicPr>
-                      <a:picLocks noChangeAspect="1" noChangeArrowheads="1"/>
-                    </pic:cNvPicPr>
-                  </pic:nvPicPr>
-                  <pic:blipFill>
-                    <a:blip r:embed="rId15" r:link="rId16">
-                      <a:extLst>
-                        <a:ext uri="{28A0092B-C50C-407E-A947-70E740481C1C}">
-                          <a14:useLocalDpi xmlns:a14="http://schemas.microsoft.com/office/drawing/2010/main" val="0"/>
-                        </a:ext>
-                      </a:extLst>
-                    </a:blip>
-                    <a:srcRect/>
-                    <a:stretch>
-                      <a:fillRect/>
-                    </a:stretch>
-                  </pic:blipFill>
-                  <pic:spPr bwMode="auto">
-                    <a:xfrm>
-                      <a:off x="0" y="0"/>
-                      <a:ext cx="3794418" cy="2247020"/>
-                    </a:xfrm>
-                    <a:prstGeom prst="rect">
-                      <a:avLst/>
-                    </a:prstGeom>
-                    <a:noFill/>
-                    <a:ln>
-                      <a:noFill/>
-                    </a:ln>
-                  </pic:spPr>
-                </pic:pic>
-              </a:graphicData>
-            </a:graphic>
-          </wp:inline>
-        </w:drawing>
-      </w:r>
-    </w:p>
-    <w:p>
-      <w:pPr>
-        <w:pStyle w:val="Listenabsatz"/>
-        <w:numPr>
-          <w:ilvl w:val="0"/>
-          <w:numId w:val="3"/>
-        </w:numPr>
-        <w:rPr>
-          <w:rFonts w:ascii="Arial" w:hAnsi="Arial" w:cs="Arial"/>
-        </w:rPr>
-      </w:pPr>
-      <w:r>
-        <w:rPr>
-          <w:rFonts w:ascii="Arial" w:hAnsi="Arial" w:cs="Arial"/>
-        </w:rPr>
-        <w:t>Wählen Sie z.B. „nur Archivierung (in Dokumentenverwaltung“</w:t>
-      </w:r>
-    </w:p>
-    <w:p>
-      <w:pPr>
-        <w:pStyle w:val="Listenabsatz"/>
-        <w:numPr>
-          <w:ilvl w:val="0"/>
-          <w:numId w:val="3"/>
-        </w:numPr>
-        <w:rPr>
-          <w:rFonts w:ascii="Arial" w:hAnsi="Arial" w:cs="Arial"/>
-        </w:rPr>
-      </w:pPr>
-      <w:r>
-        <w:rPr>
-          <w:rFonts w:ascii="Arial" w:hAnsi="Arial" w:cs="Arial"/>
-        </w:rPr>
-        <w:lastRenderedPageBreak/>
-        <w:t>Es wird nun für jedes Kind eine separate PDF-Datei erzeugt, und zwar in der vorher definierten Verzeichnisstruktur.</w:t>
-      </w:r>
-    </w:p>
-    <w:p>
-      <w:pPr>
-        <w:rPr>
-          <w:rFonts w:ascii="Arial" w:hAnsi="Arial" w:cs="Arial"/>
-        </w:rPr>
-      </w:pPr>
-      <w:r>
-        <w:rPr>
-          <w:rFonts w:ascii="Arial" w:hAnsi="Arial" w:cs="Arial"/>
-          <w:noProof/>
-        </w:rPr>
-        <w:drawing>
-          <wp:inline distT="0" distB="0" distL="0" distR="0" wp14:anchorId="01E3DBDA" wp14:editId="1D75FA1D">
-            <wp:extent cx="5812404" cy="1266584"/>
-            <wp:effectExtent l="0" t="0" r="0" b="0"/>
-            <wp:docPr id="75" name="Grafik 75" descr="cid:image008.png@01D4BE2B.67580580"/>
-            <wp:cNvGraphicFramePr>
-              <a:graphicFrameLocks xmlns:a="http://schemas.openxmlformats.org/drawingml/2006/main" noChangeAspect="1"/>
-            </wp:cNvGraphicFramePr>
-            <a:graphic xmlns:a="http://schemas.openxmlformats.org/drawingml/2006/main">
-              <a:graphicData uri="http://schemas.openxmlformats.org/drawingml/2006/picture">
-                <pic:pic xmlns:pic="http://schemas.openxmlformats.org/drawingml/2006/picture">
-                  <pic:nvPicPr>
-                    <pic:cNvPr id="0" name="Grafik 10" descr="cid:image008.png@01D4BE2B.67580580"/>
-                    <pic:cNvPicPr>
-                      <a:picLocks noChangeAspect="1" noChangeArrowheads="1"/>
-                    </pic:cNvPicPr>
-                  </pic:nvPicPr>
-                  <pic:blipFill>
-                    <a:blip r:embed="rId17" r:link="rId18">
-                      <a:extLst>
-                        <a:ext uri="{28A0092B-C50C-407E-A947-70E740481C1C}">
-                          <a14:useLocalDpi xmlns:a14="http://schemas.microsoft.com/office/drawing/2010/main" val="0"/>
-                        </a:ext>
-                      </a:extLst>
-                    </a:blip>
-                    <a:srcRect/>
-                    <a:stretch>
-                      <a:fillRect/>
-                    </a:stretch>
-                  </pic:blipFill>
-                  <pic:spPr bwMode="auto">
-                    <a:xfrm>
-                      <a:off x="0" y="0"/>
-                      <a:ext cx="5809538" cy="1265960"/>
-                    </a:xfrm>
-                    <a:prstGeom prst="rect">
-                      <a:avLst/>
-                    </a:prstGeom>
-                    <a:noFill/>
-                    <a:ln>
-                      <a:noFill/>
-                    </a:ln>
-                  </pic:spPr>
-                </pic:pic>
-              </a:graphicData>
-            </a:graphic>
-          </wp:inline>
-        </w:drawing>
-      </w:r>
-    </w:p>
-    <w:p>
-      <w:pPr>
-        <w:rPr>
-          <w:rFonts w:ascii="Arial" w:hAnsi="Arial" w:cs="Arial"/>
-        </w:rPr>
-      </w:pPr>
-    </w:p>
-    <w:p>
-      <w:pPr>
-        <w:rPr>
-          <w:rFonts w:ascii="Arial" w:hAnsi="Arial" w:cs="Arial"/>
-        </w:rPr>
-      </w:pPr>
-      <w:r>
-        <w:rPr>
-          <w:rFonts w:ascii="Arial" w:hAnsi="Arial" w:cs="Arial"/>
-          <w:noProof/>
-        </w:rPr>
-        <w:drawing>
-          <wp:inline distT="0" distB="0" distL="0" distR="0" wp14:anchorId="5208DBB1" wp14:editId="38E0E5C6">
-            <wp:extent cx="5080884" cy="1149446"/>
-            <wp:effectExtent l="0" t="0" r="5715" b="0"/>
-            <wp:docPr id="74" name="Grafik 74" descr="cid:image015.png@01D4BE2B.67580580"/>
-            <wp:cNvGraphicFramePr>
-              <a:graphicFrameLocks xmlns:a="http://schemas.openxmlformats.org/drawingml/2006/main" noChangeAspect="1"/>
-            </wp:cNvGraphicFramePr>
-            <a:graphic xmlns:a="http://schemas.openxmlformats.org/drawingml/2006/main">
-              <a:graphicData uri="http://schemas.openxmlformats.org/drawingml/2006/picture">
-                <pic:pic xmlns:pic="http://schemas.openxmlformats.org/drawingml/2006/picture">
-                  <pic:nvPicPr>
-                    <pic:cNvPr id="0" name="Grafik 11" descr="cid:image015.png@01D4BE2B.67580580"/>
-                    <pic:cNvPicPr>
-                      <a:picLocks noChangeAspect="1" noChangeArrowheads="1"/>
-                    </pic:cNvPicPr>
-                  </pic:nvPicPr>
-                  <pic:blipFill>
-                    <a:blip r:embed="rId19" r:link="rId20">
-                      <a:extLst>
-                        <a:ext uri="{28A0092B-C50C-407E-A947-70E740481C1C}">
-                          <a14:useLocalDpi xmlns:a14="http://schemas.microsoft.com/office/drawing/2010/main" val="0"/>
-                        </a:ext>
-                      </a:extLst>
-                    </a:blip>
-                    <a:srcRect/>
-                    <a:stretch>
-                      <a:fillRect/>
-                    </a:stretch>
-                  </pic:blipFill>
-                  <pic:spPr bwMode="auto">
-                    <a:xfrm>
-                      <a:off x="0" y="0"/>
-                      <a:ext cx="5090504" cy="1151622"/>
-                    </a:xfrm>
-                    <a:prstGeom prst="rect">
-                      <a:avLst/>
-                    </a:prstGeom>
-                    <a:noFill/>
-                    <a:ln>
-                      <a:noFill/>
-                    </a:ln>
-                  </pic:spPr>
-                </pic:pic>
-              </a:graphicData>
-            </a:graphic>
-          </wp:inline>
-        </w:drawing>
+        <w:rPr>
+          <w:rFonts w:ascii="Arial" w:hAnsi="Arial" w:cs="Arial"/>
+        </w:rPr>
+      </w:pPr>
+    </w:p>
+    <w:p>
+      <w:pPr>
+        <w:spacing w:after="160" w:line="259" w:lineRule="auto"/>
+        <w:rPr>
+          <w:rFonts w:ascii="Arial" w:hAnsi="Arial" w:cs="Arial"/>
+        </w:rPr>
+      </w:pPr>
+      <w:r>
+        <w:rPr>
+          <w:rFonts w:ascii="Arial" w:hAnsi="Arial" w:cs="Arial"/>
+        </w:rPr>
+        <w:br w:type="page"/>
       </w:r>
     </w:p>
     <w:p>
@@ -1037,6 +798,54 @@
           <w:rFonts w:ascii="Arial" w:hAnsi="Arial" w:cs="Arial"/>
         </w:rPr>
       </w:pPr>
+    </w:p>
+    <w:p>
+      <w:pPr>
+        <w:rPr>
+          <w:rFonts w:ascii="Arial" w:hAnsi="Arial" w:cs="Arial"/>
+        </w:rPr>
+      </w:pPr>
+      <w:r>
+        <w:rPr>
+          <w:rFonts w:ascii="Arial" w:hAnsi="Arial" w:cs="Arial"/>
+        </w:rPr>
+        <w:t xml:space="preserve">Wenn die Zeugnisse alle die gleiche Anzahl der Seiten haben, kann der </w:t>
+      </w:r>
+      <w:proofErr w:type="spellStart"/>
+      <w:r>
+        <w:rPr>
+          <w:rFonts w:ascii="Arial" w:hAnsi="Arial" w:cs="Arial"/>
+        </w:rPr>
+        <w:t>Broschürendruck</w:t>
+      </w:r>
+      <w:proofErr w:type="spellEnd"/>
+      <w:r>
+        <w:rPr>
+          <w:rFonts w:ascii="Arial" w:hAnsi="Arial" w:cs="Arial"/>
+        </w:rPr>
+        <w:t xml:space="preserve"> auch aus einer Datei gestartet werden, die die gesamte Klasse enthält. Hat man ungerade Seiten Zahlen oder verschiedene Seitenzahlen, so würde das bei einer Gesamtdatei dazu führen, dass Seiten „verschoben“ sind.</w:t>
+      </w:r>
+    </w:p>
+    <w:p>
+      <w:pPr>
+        <w:rPr>
+          <w:rFonts w:ascii="Arial" w:hAnsi="Arial" w:cs="Arial"/>
+        </w:rPr>
+      </w:pPr>
+    </w:p>
+    <w:p>
+      <w:pPr>
+        <w:rPr>
+          <w:rFonts w:ascii="Arial" w:hAnsi="Arial" w:cs="Arial"/>
+        </w:rPr>
+      </w:pPr>
+    </w:p>
+    <w:p>
+      <w:pPr>
+        <w:rPr>
+          <w:rFonts w:ascii="Arial" w:hAnsi="Arial" w:cs="Arial"/>
+        </w:rPr>
+      </w:pPr>
       <w:r>
         <w:rPr>
           <w:rFonts w:ascii="Arial" w:hAnsi="Arial" w:cs="Arial"/>
@@ -1058,6 +867,7 @@
         <w:t xml:space="preserve"> wird im </w:t>
       </w:r>
       <w:proofErr w:type="spellStart"/>
+      <w:proofErr w:type="gramStart"/>
       <w:r>
         <w:rPr>
           <w:rFonts w:ascii="Arial" w:hAnsi="Arial" w:cs="Arial"/>
@@ -1065,13 +875,14 @@
         <w:t>folgenden</w:t>
       </w:r>
       <w:proofErr w:type="spellEnd"/>
+      <w:proofErr w:type="gramEnd"/>
       <w:r>
         <w:rPr>
           <w:rFonts w:ascii="Arial" w:hAnsi="Arial" w:cs="Arial"/>
         </w:rPr>
         <w:t xml:space="preserve"> der „Foxit Reader“ benutzt. Das Programm gibt es in einer kostenlosen Version und kann über den folgenden Link heruntergeladen werden: </w:t>
       </w:r>
-      <w:hyperlink r:id="rId21" w:history="1">
+      <w:hyperlink r:id="rId10" w:history="1">
         <w:r>
           <w:rPr>
             <w:rStyle w:val="Hyperlink"/>
@@ -1177,21 +988,38 @@
         </w:rPr>
         <w:t>Aktivieren Sie „Datei&gt;&gt;Batch-Druck“:</w:t>
       </w:r>
-      <w:r>
-        <w:rPr>
-          <w:rFonts w:ascii="Arial" w:hAnsi="Arial" w:cs="Arial"/>
-        </w:rPr>
-        <w:br/>
-      </w:r>
-      <w:r>
-        <w:rPr>
-          <w:rFonts w:ascii="Arial" w:hAnsi="Arial" w:cs="Arial"/>
+    </w:p>
+    <w:p>
+      <w:pPr>
+        <w:pStyle w:val="Listenabsatz"/>
+        <w:rPr>
+          <w:rFonts w:ascii="Arial" w:hAnsi="Arial" w:cs="Arial"/>
+        </w:rPr>
+      </w:pPr>
+    </w:p>
+    <w:p>
+      <w:pPr>
+        <w:ind w:left="360"/>
+        <w:rPr>
+          <w:rFonts w:ascii="Arial" w:hAnsi="Arial" w:cs="Arial"/>
+        </w:rPr>
+      </w:pPr>
+      <w:r>
+        <w:rPr>
           <w:noProof/>
         </w:rPr>
         <w:drawing>
-          <wp:inline distT="0" distB="0" distL="0" distR="0" wp14:anchorId="26DBB9EB" wp14:editId="56782FCE">
-            <wp:extent cx="1829055" cy="3410426"/>
+          <wp:anchor distT="0" distB="0" distL="114300" distR="114300" simplePos="0" relativeHeight="251667456" behindDoc="0" locked="0" layoutInCell="1" allowOverlap="1" wp14:anchorId="26DBB9EB" wp14:editId="6EC1ECAC">
+            <wp:simplePos x="0" y="0"/>
+            <wp:positionH relativeFrom="column">
+              <wp:posOffset>1699895</wp:posOffset>
+            </wp:positionH>
+            <wp:positionV relativeFrom="paragraph">
+              <wp:posOffset>403860</wp:posOffset>
+            </wp:positionV>
+            <wp:extent cx="1828800" cy="3409950"/>
             <wp:effectExtent l="0" t="0" r="0" b="0"/>
+            <wp:wrapTopAndBottom/>
             <wp:docPr id="25" name="Grafik 25"/>
             <wp:cNvGraphicFramePr>
               <a:graphicFrameLocks xmlns:a="http://schemas.openxmlformats.org/drawingml/2006/main" noChangeAspect="1"/>
@@ -1204,7 +1032,13 @@
                     <pic:cNvPicPr/>
                   </pic:nvPicPr>
                   <pic:blipFill>
-                    <a:blip r:embed="rId22"/>
+                    <a:blip r:embed="rId11">
+                      <a:extLst>
+                        <a:ext uri="{28A0092B-C50C-407E-A947-70E740481C1C}">
+                          <a14:useLocalDpi xmlns:a14="http://schemas.microsoft.com/office/drawing/2010/main" val="0"/>
+                        </a:ext>
+                      </a:extLst>
+                    </a:blip>
                     <a:stretch>
                       <a:fillRect/>
                     </a:stretch>
@@ -1212,7 +1046,7 @@
                   <pic:spPr>
                     <a:xfrm>
                       <a:off x="0" y="0"/>
-                      <a:ext cx="1829055" cy="3410426"/>
+                      <a:ext cx="1828800" cy="3409950"/>
                     </a:xfrm>
                     <a:prstGeom prst="rect">
                       <a:avLst/>
@@ -1221,8 +1055,20 @@
                 </pic:pic>
               </a:graphicData>
             </a:graphic>
-          </wp:inline>
+            <wp14:sizeRelH relativeFrom="page">
+              <wp14:pctWidth>0</wp14:pctWidth>
+            </wp14:sizeRelH>
+            <wp14:sizeRelV relativeFrom="page">
+              <wp14:pctHeight>0</wp14:pctHeight>
+            </wp14:sizeRelV>
+          </wp:anchor>
         </w:drawing>
+      </w:r>
+      <w:r>
+        <w:rPr>
+          <w:rFonts w:ascii="Arial" w:hAnsi="Arial" w:cs="Arial"/>
+        </w:rPr>
+        <w:br/>
       </w:r>
     </w:p>
     <w:p>
@@ -1256,21 +1102,29 @@
         <w:lastRenderedPageBreak/>
         <w:t>Es erscheint das folgende Fenster, klicken Sie dort auf den Schalter „Dateien hinzufügen“</w:t>
       </w:r>
-      <w:r>
-        <w:rPr>
-          <w:rFonts w:ascii="Arial" w:hAnsi="Arial" w:cs="Arial"/>
-        </w:rPr>
-        <w:br/>
-      </w:r>
-      <w:r>
-        <w:rPr>
-          <w:rFonts w:ascii="Arial" w:hAnsi="Arial" w:cs="Arial"/>
+    </w:p>
+    <w:p>
+      <w:pPr>
+        <w:rPr>
+          <w:rFonts w:ascii="Arial" w:hAnsi="Arial" w:cs="Arial"/>
+        </w:rPr>
+      </w:pPr>
+      <w:r>
+        <w:rPr>
           <w:noProof/>
         </w:rPr>
         <w:drawing>
-          <wp:inline distT="0" distB="0" distL="0" distR="0" wp14:anchorId="5BCEDDF5" wp14:editId="2A25DDF7">
-            <wp:extent cx="5759450" cy="3337738"/>
+          <wp:anchor distT="0" distB="0" distL="114300" distR="114300" simplePos="0" relativeHeight="251665408" behindDoc="0" locked="0" layoutInCell="1" allowOverlap="1" wp14:anchorId="5BCEDDF5" wp14:editId="629CAD49">
+            <wp:simplePos x="0" y="0"/>
+            <wp:positionH relativeFrom="margin">
+              <wp:align>left</wp:align>
+            </wp:positionH>
+            <wp:positionV relativeFrom="paragraph">
+              <wp:posOffset>488315</wp:posOffset>
+            </wp:positionV>
+            <wp:extent cx="5759450" cy="3337560"/>
             <wp:effectExtent l="0" t="0" r="0" b="0"/>
+            <wp:wrapTopAndBottom/>
             <wp:docPr id="26" name="Grafik 26"/>
             <wp:cNvGraphicFramePr>
               <a:graphicFrameLocks xmlns:a="http://schemas.openxmlformats.org/drawingml/2006/main" noChangeAspect="1"/>
@@ -1283,7 +1137,13 @@
                     <pic:cNvPicPr/>
                   </pic:nvPicPr>
                   <pic:blipFill>
-                    <a:blip r:embed="rId23"/>
+                    <a:blip r:embed="rId12">
+                      <a:extLst>
+                        <a:ext uri="{28A0092B-C50C-407E-A947-70E740481C1C}">
+                          <a14:useLocalDpi xmlns:a14="http://schemas.microsoft.com/office/drawing/2010/main" val="0"/>
+                        </a:ext>
+                      </a:extLst>
+                    </a:blip>
                     <a:stretch>
                       <a:fillRect/>
                     </a:stretch>
@@ -1291,7 +1151,7 @@
                   <pic:spPr>
                     <a:xfrm>
                       <a:off x="0" y="0"/>
-                      <a:ext cx="5759450" cy="3337738"/>
+                      <a:ext cx="5759450" cy="3337560"/>
                     </a:xfrm>
                     <a:prstGeom prst="rect">
                       <a:avLst/>
@@ -1300,7 +1160,13 @@
                 </pic:pic>
               </a:graphicData>
             </a:graphic>
-          </wp:inline>
+            <wp14:sizeRelH relativeFrom="page">
+              <wp14:pctWidth>0</wp14:pctWidth>
+            </wp14:sizeRelH>
+            <wp14:sizeRelV relativeFrom="page">
+              <wp14:pctHeight>0</wp14:pctHeight>
+            </wp14:sizeRelV>
+          </wp:anchor>
         </w:drawing>
       </w:r>
       <w:r>
@@ -1309,6 +1175,19 @@
         </w:rPr>
         <w:br/>
       </w:r>
+      <w:r>
+        <w:rPr>
+          <w:rFonts w:ascii="Arial" w:hAnsi="Arial" w:cs="Arial"/>
+        </w:rPr>
+        <w:br/>
+      </w:r>
+    </w:p>
+    <w:p>
+      <w:pPr>
+        <w:rPr>
+          <w:rFonts w:ascii="Arial" w:hAnsi="Arial" w:cs="Arial"/>
+        </w:rPr>
+      </w:pPr>
     </w:p>
     <w:p>
       <w:pPr>
@@ -1344,7 +1223,6 @@
     </w:p>
     <w:p>
       <w:pPr>
-        <w:jc w:val="center"/>
         <w:rPr>
           <w:rFonts w:ascii="Arial" w:hAnsi="Arial" w:cs="Arial"/>
         </w:rPr>
@@ -1355,9 +1233,17 @@
           <w:noProof/>
         </w:rPr>
         <w:drawing>
-          <wp:inline distT="0" distB="0" distL="0" distR="0" wp14:anchorId="09C11E08" wp14:editId="50A9CF74">
+          <wp:anchor distT="0" distB="0" distL="114300" distR="114300" simplePos="0" relativeHeight="251666432" behindDoc="0" locked="0" layoutInCell="1" allowOverlap="1" wp14:anchorId="09C11E08" wp14:editId="37922922">
+            <wp:simplePos x="0" y="0"/>
+            <wp:positionH relativeFrom="margin">
+              <wp:align>center</wp:align>
+            </wp:positionH>
+            <wp:positionV relativeFrom="paragraph">
+              <wp:posOffset>261620</wp:posOffset>
+            </wp:positionV>
             <wp:extent cx="4906060" cy="1562318"/>
             <wp:effectExtent l="0" t="0" r="8890" b="0"/>
+            <wp:wrapTopAndBottom/>
             <wp:docPr id="84" name="Grafik 84"/>
             <wp:cNvGraphicFramePr>
               <a:graphicFrameLocks xmlns:a="http://schemas.openxmlformats.org/drawingml/2006/main" noChangeAspect="1"/>
@@ -1370,7 +1256,13 @@
                     <pic:cNvPicPr/>
                   </pic:nvPicPr>
                   <pic:blipFill>
-                    <a:blip r:embed="rId24"/>
+                    <a:blip r:embed="rId13">
+                      <a:extLst>
+                        <a:ext uri="{28A0092B-C50C-407E-A947-70E740481C1C}">
+                          <a14:useLocalDpi xmlns:a14="http://schemas.microsoft.com/office/drawing/2010/main" val="0"/>
+                        </a:ext>
+                      </a:extLst>
+                    </a:blip>
                     <a:stretch>
                       <a:fillRect/>
                     </a:stretch>
@@ -1387,9 +1279,31 @@
                 </pic:pic>
               </a:graphicData>
             </a:graphic>
-          </wp:inline>
+            <wp14:sizeRelH relativeFrom="page">
+              <wp14:pctWidth>0</wp14:pctWidth>
+            </wp14:sizeRelH>
+            <wp14:sizeRelV relativeFrom="page">
+              <wp14:pctHeight>0</wp14:pctHeight>
+            </wp14:sizeRelV>
+          </wp:anchor>
         </w:drawing>
       </w:r>
+    </w:p>
+    <w:p>
+      <w:pPr>
+        <w:jc w:val="center"/>
+        <w:rPr>
+          <w:rFonts w:ascii="Arial" w:hAnsi="Arial" w:cs="Arial"/>
+        </w:rPr>
+      </w:pPr>
+    </w:p>
+    <w:p>
+      <w:pPr>
+        <w:jc w:val="center"/>
+        <w:rPr>
+          <w:rFonts w:ascii="Arial" w:hAnsi="Arial" w:cs="Arial"/>
+        </w:rPr>
+      </w:pPr>
     </w:p>
     <w:p>
       <w:pPr>
@@ -1431,25 +1345,21 @@
       <w:r>
         <w:rPr>
           <w:rFonts w:ascii="Arial" w:hAnsi="Arial" w:cs="Arial"/>
+          <w:noProof/>
         </w:rPr>
         <w:lastRenderedPageBreak/>
-        <w:t>Die Dateien werden dann im Druck-Fenster angezeigt:</w:t>
-      </w:r>
-      <w:r>
-        <w:rPr>
-          <w:rFonts w:ascii="Arial" w:hAnsi="Arial" w:cs="Arial"/>
-        </w:rPr>
-        <w:br/>
-      </w:r>
-      <w:r>
-        <w:rPr>
-          <w:rFonts w:ascii="Arial" w:hAnsi="Arial" w:cs="Arial"/>
-          <w:noProof/>
-        </w:rPr>
         <w:drawing>
-          <wp:inline distT="0" distB="0" distL="0" distR="0" wp14:anchorId="1D8877F9" wp14:editId="176F5557">
-            <wp:extent cx="5759450" cy="4052924"/>
+          <wp:anchor distT="0" distB="0" distL="114300" distR="114300" simplePos="0" relativeHeight="251664384" behindDoc="0" locked="0" layoutInCell="1" allowOverlap="1" wp14:anchorId="1D8877F9" wp14:editId="31E951B6">
+            <wp:simplePos x="0" y="0"/>
+            <wp:positionH relativeFrom="column">
+              <wp:posOffset>118745</wp:posOffset>
+            </wp:positionH>
+            <wp:positionV relativeFrom="paragraph">
+              <wp:posOffset>364490</wp:posOffset>
+            </wp:positionV>
+            <wp:extent cx="5759450" cy="4052570"/>
             <wp:effectExtent l="0" t="0" r="0" b="5080"/>
+            <wp:wrapTopAndBottom/>
             <wp:docPr id="29" name="Grafik 29"/>
             <wp:cNvGraphicFramePr>
               <a:graphicFrameLocks xmlns:a="http://schemas.openxmlformats.org/drawingml/2006/main" noChangeAspect="1"/>
@@ -1462,7 +1372,13 @@
                     <pic:cNvPicPr/>
                   </pic:nvPicPr>
                   <pic:blipFill>
-                    <a:blip r:embed="rId25"/>
+                    <a:blip r:embed="rId14">
+                      <a:extLst>
+                        <a:ext uri="{28A0092B-C50C-407E-A947-70E740481C1C}">
+                          <a14:useLocalDpi xmlns:a14="http://schemas.microsoft.com/office/drawing/2010/main" val="0"/>
+                        </a:ext>
+                      </a:extLst>
+                    </a:blip>
                     <a:stretch>
                       <a:fillRect/>
                     </a:stretch>
@@ -1470,7 +1386,7 @@
                   <pic:spPr>
                     <a:xfrm>
                       <a:off x="0" y="0"/>
-                      <a:ext cx="5759450" cy="4052924"/>
+                      <a:ext cx="5759450" cy="4052570"/>
                     </a:xfrm>
                     <a:prstGeom prst="rect">
                       <a:avLst/>
@@ -1479,9 +1395,41 @@
                 </pic:pic>
               </a:graphicData>
             </a:graphic>
-          </wp:inline>
+            <wp14:sizeRelH relativeFrom="page">
+              <wp14:pctWidth>0</wp14:pctWidth>
+            </wp14:sizeRelH>
+            <wp14:sizeRelV relativeFrom="page">
+              <wp14:pctHeight>0</wp14:pctHeight>
+            </wp14:sizeRelV>
+          </wp:anchor>
         </w:drawing>
       </w:r>
+      <w:r>
+        <w:rPr>
+          <w:rFonts w:ascii="Arial" w:hAnsi="Arial" w:cs="Arial"/>
+        </w:rPr>
+        <w:t>Die Dateien werden dann im Druck-Fenster angezeigt:</w:t>
+      </w:r>
+      <w:r>
+        <w:rPr>
+          <w:rFonts w:ascii="Arial" w:hAnsi="Arial" w:cs="Arial"/>
+        </w:rPr>
+        <w:br/>
+      </w:r>
+    </w:p>
+    <w:p>
+      <w:pPr>
+        <w:rPr>
+          <w:rFonts w:ascii="Arial" w:hAnsi="Arial" w:cs="Arial"/>
+        </w:rPr>
+      </w:pPr>
+    </w:p>
+    <w:p>
+      <w:pPr>
+        <w:rPr>
+          <w:rFonts w:ascii="Arial" w:hAnsi="Arial" w:cs="Arial"/>
+        </w:rPr>
+      </w:pPr>
     </w:p>
     <w:p>
       <w:pPr>

</xml_diff>